<commit_message>
Final updates to final project doc
</commit_message>
<xml_diff>
--- a/Final-ProjectDocumentation.docx
+++ b/Final-ProjectDocumentation.docx
@@ -83,8 +83,10 @@
         <w:t xml:space="preserve">May </w:t>
       </w:r>
       <w:r>
-        <w:t>11</w:t>
-      </w:r>
+        <w:t>14</w:t>
+      </w:r>
+      <w:bookmarkStart w:id="0" w:name="_GoBack"/>
+      <w:bookmarkEnd w:id="0"/>
       <w:r>
         <w:t>, 2017</w:t>
       </w:r>
@@ -1717,8 +1719,6 @@
       <w:r>
         <w:t xml:space="preserve"> (keyboard shortcuts vary depending on the OS)</w:t>
       </w:r>
-      <w:bookmarkStart w:id="0" w:name="_GoBack"/>
-      <w:bookmarkEnd w:id="0"/>
       <w:r>
         <w:t>.</w:t>
       </w:r>
@@ -2412,9 +2412,14 @@
           <w:numId w:val="3"/>
         </w:numPr>
       </w:pPr>
-      <w:r>
-        <w:t>Test</w:t>
-      </w:r>
+      <w:hyperlink r:id="rId12" w:history="1">
+        <w:r>
+          <w:rPr>
+            <w:rStyle w:val="Hyperlink"/>
+          </w:rPr>
+          <w:t>https://azure.microsoft.com/en-us/</w:t>
+        </w:r>
+      </w:hyperlink>
     </w:p>
     <w:p>
       <w:pPr>
@@ -2436,7 +2441,7 @@
           <w:numId w:val="3"/>
         </w:numPr>
       </w:pPr>
-      <w:hyperlink r:id="rId12" w:history="1">
+      <w:hyperlink r:id="rId13" w:history="1">
         <w:r>
           <w:rPr>
             <w:rStyle w:val="Hyperlink"/>
@@ -2465,7 +2470,7 @@
           <w:numId w:val="3"/>
         </w:numPr>
       </w:pPr>
-      <w:hyperlink r:id="rId13" w:history="1">
+      <w:hyperlink r:id="rId14" w:history="1">
         <w:r>
           <w:rPr>
             <w:rStyle w:val="Hyperlink"/>
@@ -3184,7 +3189,7 @@
           <w:numId w:val="3"/>
         </w:numPr>
       </w:pPr>
-      <w:hyperlink r:id="rId14" w:history="1">
+      <w:hyperlink r:id="rId15" w:history="1">
         <w:r>
           <w:rPr>
             <w:rStyle w:val="Hyperlink"/>
@@ -3213,9 +3218,14 @@
           <w:numId w:val="3"/>
         </w:numPr>
       </w:pPr>
-      <w:r>
-        <w:t>Test</w:t>
-      </w:r>
+      <w:hyperlink r:id="rId16" w:history="1">
+        <w:r>
+          <w:rPr>
+            <w:rStyle w:val="Hyperlink"/>
+          </w:rPr>
+          <w:t>https://azure.microsoft.com/en-us/</w:t>
+        </w:r>
+      </w:hyperlink>
     </w:p>
     <w:p>
       <w:pPr>
@@ -3237,7 +3247,7 @@
           <w:numId w:val="3"/>
         </w:numPr>
       </w:pPr>
-      <w:hyperlink r:id="rId15" w:history="1">
+      <w:hyperlink r:id="rId17" w:history="1">
         <w:r>
           <w:rPr>
             <w:rStyle w:val="Hyperlink"/>
@@ -3291,7 +3301,7 @@
           <w:numId w:val="3"/>
         </w:numPr>
       </w:pPr>
-      <w:hyperlink r:id="rId16" w:anchor="mysql" w:history="1">
+      <w:hyperlink r:id="rId18" w:anchor="mysql" w:history="1">
         <w:r>
           <w:rPr>
             <w:rStyle w:val="Hyperlink"/>
@@ -3308,7 +3318,7 @@
           <w:numId w:val="3"/>
         </w:numPr>
       </w:pPr>
-      <w:hyperlink r:id="rId17" w:history="1">
+      <w:hyperlink r:id="rId19" w:history="1">
         <w:r>
           <w:rPr>
             <w:rStyle w:val="Hyperlink"/>
@@ -3325,7 +3335,7 @@
           <w:numId w:val="3"/>
         </w:numPr>
       </w:pPr>
-      <w:hyperlink r:id="rId18" w:history="1">
+      <w:hyperlink r:id="rId20" w:history="1">
         <w:r>
           <w:rPr>
             <w:rStyle w:val="Hyperlink"/>
@@ -3342,7 +3352,7 @@
           <w:numId w:val="3"/>
         </w:numPr>
       </w:pPr>
-      <w:hyperlink r:id="rId19" w:history="1">
+      <w:hyperlink r:id="rId21" w:history="1">
         <w:r>
           <w:rPr>
             <w:rStyle w:val="Hyperlink"/>

</xml_diff>